<commit_message>
Started 423 hw3 and 431 hw4
</commit_message>
<xml_diff>
--- a/MSiA 431/03_hw/Homework 3.docx
+++ b/MSiA 431/03_hw/Homework 3.docx
@@ -1,6 +1,6 @@
 
 <file path=word/document.xml><?xml version="1.0" encoding="utf-8"?>
-<w:document xmlns:wpc="http://schemas.microsoft.com/office/word/2010/wordprocessingCanvas" xmlns:mc="http://schemas.openxmlformats.org/markup-compatibility/2006" xmlns:o="urn:schemas-microsoft-com:office:office" xmlns:r="http://schemas.openxmlformats.org/officeDocument/2006/relationships" xmlns:m="http://schemas.openxmlformats.org/officeDocument/2006/math" xmlns:v="urn:schemas-microsoft-com:vml" xmlns:wp14="http://schemas.microsoft.com/office/word/2010/wordprocessingDrawing" xmlns:wp="http://schemas.openxmlformats.org/drawingml/2006/wordprocessingDrawing" xmlns:w10="urn:schemas-microsoft-com:office:word" xmlns:w="http://schemas.openxmlformats.org/wordprocessingml/2006/main" xmlns:w14="http://schemas.microsoft.com/office/word/2010/wordml" xmlns:w15="http://schemas.microsoft.com/office/word/2012/wordml" xmlns:wpg="http://schemas.microsoft.com/office/word/2010/wordprocessingGroup" xmlns:wpi="http://schemas.microsoft.com/office/word/2010/wordprocessingInk" xmlns:wne="http://schemas.microsoft.com/office/word/2006/wordml" xmlns:wps="http://schemas.microsoft.com/office/word/2010/wordprocessingShape" mc:Ignorable="w14 w15 wp14">
+<w:document xmlns:wpc="http://schemas.microsoft.com/office/word/2010/wordprocessingCanvas" xmlns:cx="http://schemas.microsoft.com/office/drawing/2014/chartex" xmlns:cx1="http://schemas.microsoft.com/office/drawing/2015/9/8/chartex" xmlns:cx2="http://schemas.microsoft.com/office/drawing/2015/10/21/chartex" xmlns:cx3="http://schemas.microsoft.com/office/drawing/2016/5/9/chartex" xmlns:cx4="http://schemas.microsoft.com/office/drawing/2016/5/10/chartex" xmlns:cx5="http://schemas.microsoft.com/office/drawing/2016/5/11/chartex" xmlns:cx6="http://schemas.microsoft.com/office/drawing/2016/5/12/chartex" xmlns:cx7="http://schemas.microsoft.com/office/drawing/2016/5/13/chartex" xmlns:cx8="http://schemas.microsoft.com/office/drawing/2016/5/14/chartex" xmlns:mc="http://schemas.openxmlformats.org/markup-compatibility/2006" xmlns:aink="http://schemas.microsoft.com/office/drawing/2016/ink" xmlns:am3d="http://schemas.microsoft.com/office/drawing/2017/model3d" xmlns:o="urn:schemas-microsoft-com:office:office" xmlns:oel="http://schemas.microsoft.com/office/2019/extlst" xmlns:r="http://schemas.openxmlformats.org/officeDocument/2006/relationships" xmlns:m="http://schemas.openxmlformats.org/officeDocument/2006/math" xmlns:v="urn:schemas-microsoft-com:vml" xmlns:wp14="http://schemas.microsoft.com/office/word/2010/wordprocessingDrawing" xmlns:wp="http://schemas.openxmlformats.org/drawingml/2006/wordprocessingDrawing" xmlns:w10="urn:schemas-microsoft-com:office:word" xmlns:w="http://schemas.openxmlformats.org/wordprocessingml/2006/main" xmlns:w14="http://schemas.microsoft.com/office/word/2010/wordml" xmlns:w15="http://schemas.microsoft.com/office/word/2012/wordml" xmlns:w16cex="http://schemas.microsoft.com/office/word/2018/wordml/cex" xmlns:w16cid="http://schemas.microsoft.com/office/word/2016/wordml/cid" xmlns:w16="http://schemas.microsoft.com/office/word/2018/wordml" xmlns:w16du="http://schemas.microsoft.com/office/word/2023/wordml/word16du" xmlns:w16sdtdh="http://schemas.microsoft.com/office/word/2020/wordml/sdtdatahash" xmlns:w16se="http://schemas.microsoft.com/office/word/2015/wordml/symex" xmlns:wpg="http://schemas.microsoft.com/office/word/2010/wordprocessingGroup" xmlns:wpi="http://schemas.microsoft.com/office/word/2010/wordprocessingInk" xmlns:wne="http://schemas.microsoft.com/office/word/2006/wordml" xmlns:wps="http://schemas.microsoft.com/office/word/2010/wordprocessingShape" mc:Ignorable="w14 w15 w16se w16cid w16 w16cex w16sdtdh wp14">
   <w:body>
     <w:p>
       <w:pPr>
@@ -101,23 +101,7 @@
                                 <w:sz w:val="24"/>
                                 <w:szCs w:val="24"/>
                               </w:rPr>
-                              <w:t xml:space="preserve">s </w:t>
-                            </w:r>
-                            <w:proofErr w:type="spellStart"/>
-                            <w:r>
-                              <w:rPr>
-                                <w:sz w:val="24"/>
-                                <w:szCs w:val="24"/>
-                              </w:rPr>
-                              <w:t>github</w:t>
-                            </w:r>
-                            <w:proofErr w:type="spellEnd"/>
-                            <w:r>
-                              <w:rPr>
-                                <w:sz w:val="24"/>
-                                <w:szCs w:val="24"/>
-                              </w:rPr>
-                              <w:t xml:space="preserve"> page when submitting your solutions (</w:t>
+                              <w:t>s github page when submitting your solutions (</w:t>
                             </w:r>
                             <w:hyperlink r:id="rId7" w:history="1">
                               <w:r>
@@ -173,23 +157,7 @@
                                 <w:sz w:val="24"/>
                                 <w:szCs w:val="24"/>
                               </w:rPr>
-                              <w:t>Your spark source code file: name the file lastname_x.py (</w:t>
-                            </w:r>
-                            <w:proofErr w:type="spellStart"/>
-                            <w:r>
-                              <w:rPr>
-                                <w:sz w:val="24"/>
-                                <w:szCs w:val="24"/>
-                              </w:rPr>
-                              <w:t>scala,java</w:t>
-                            </w:r>
-                            <w:proofErr w:type="spellEnd"/>
-                            <w:r>
-                              <w:rPr>
-                                <w:sz w:val="24"/>
-                                <w:szCs w:val="24"/>
-                              </w:rPr>
-                              <w:t>)</w:t>
+                              <w:t>Your spark source code file: name the file lastname_x.py (scala,java)</w:t>
                             </w:r>
                           </w:p>
                           <w:p>
@@ -290,31 +258,7 @@
                               </w:rPr>
                             </w:pPr>
                             <w:r>
-                              <w:t xml:space="preserve">You have to use spark. You can use </w:t>
-                            </w:r>
-                            <w:proofErr w:type="spellStart"/>
-                            <w:r>
-                              <w:t>scala</w:t>
-                            </w:r>
-                            <w:proofErr w:type="spellEnd"/>
-                            <w:r>
-                              <w:t xml:space="preserve">, python, or java and you can use all libraries available in spark. You are not allowed to grab other code form the internet that is based on spark. (It is allowed to use python specific libraries such as </w:t>
-                            </w:r>
-                            <w:proofErr w:type="spellStart"/>
-                            <w:r>
-                              <w:t>nltk</w:t>
-                            </w:r>
-                            <w:proofErr w:type="spellEnd"/>
-                            <w:r>
-                              <w:t xml:space="preserve">, </w:t>
-                            </w:r>
-                            <w:proofErr w:type="spellStart"/>
-                            <w:r>
-                              <w:t>scikit</w:t>
-                            </w:r>
-                            <w:proofErr w:type="spellEnd"/>
-                            <w:r>
-                              <w:t xml:space="preserve">-learn, etc.) </w:t>
+                              <w:t xml:space="preserve">You have to use spark. You can use scala, python, or java and you can use all libraries available in spark. You are not allowed to grab other code form the internet that is based on spark. (It is allowed to use python specific libraries such as nltk, scikit-learn, etc.) </w:t>
                             </w:r>
                           </w:p>
                           <w:p>
@@ -385,7 +329,7 @@
                 <v:stroke joinstyle="miter"/>
                 <v:path gradientshapeok="t" o:connecttype="rect"/>
               </v:shapetype>
-              <v:shape id="officeArt object" o:spid="_x0000_s1026" type="#_x0000_t202" alt="Text Box 2" style="position:absolute;margin-left:414.75pt;margin-top:38.2pt;width:465.95pt;height:317.25pt;z-index:251659264;visibility:visible;mso-wrap-style:square;mso-height-percent:0;mso-wrap-distance-left:6.3pt;mso-wrap-distance-top:6.3pt;mso-wrap-distance-right:6.3pt;mso-wrap-distance-bottom:6.3pt;mso-position-horizontal:right;mso-position-horizontal-relative:margin;mso-position-vertical:absolute;mso-position-vertical-relative:line;mso-height-percent:0;mso-height-relative:margin;v-text-anchor:top" o:gfxdata="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" fillcolor="#e7e6e6">
+              <v:shape id="officeArt object" o:spid="_x0000_s1026" type="#_x0000_t202" alt="Text Box 2" style="position:absolute;margin-left:414.75pt;margin-top:38.2pt;width:465.95pt;height:317.25pt;z-index:251659264;visibility:visible;mso-wrap-style:square;mso-height-percent:0;mso-wrap-distance-left:6.3pt;mso-wrap-distance-top:6.3pt;mso-wrap-distance-right:6.3pt;mso-wrap-distance-bottom:6.3pt;mso-position-horizontal:right;mso-position-horizontal-relative:margin;mso-position-vertical:absolute;mso-position-vertical-relative:line;mso-height-percent:0;mso-height-relative:margin;v-text-anchor:top" o:gfxdata="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" fillcolor="#e7e6e6">
                 <v:textbox inset="1.27mm,1.27mm,1.27mm,1.27mm">
                   <w:txbxContent>
                     <w:p>
@@ -399,7 +343,6 @@
                           <w:szCs w:val="28"/>
                         </w:rPr>
                       </w:pPr>
-                      <w:bookmarkStart w:id="1" w:name="_GoBack"/>
                       <w:r>
                         <w:rPr>
                           <w:b/>
@@ -438,23 +381,7 @@
                           <w:sz w:val="24"/>
                           <w:szCs w:val="24"/>
                         </w:rPr>
-                        <w:t xml:space="preserve">s </w:t>
-                      </w:r>
-                      <w:proofErr w:type="spellStart"/>
-                      <w:r>
-                        <w:rPr>
-                          <w:sz w:val="24"/>
-                          <w:szCs w:val="24"/>
-                        </w:rPr>
-                        <w:t>github</w:t>
-                      </w:r>
-                      <w:proofErr w:type="spellEnd"/>
-                      <w:r>
-                        <w:rPr>
-                          <w:sz w:val="24"/>
-                          <w:szCs w:val="24"/>
-                        </w:rPr>
-                        <w:t xml:space="preserve"> page when submitting your solutions (</w:t>
+                        <w:t>s github page when submitting your solutions (</w:t>
                       </w:r>
                       <w:hyperlink r:id="rId8" w:history="1">
                         <w:r>
@@ -510,23 +437,7 @@
                           <w:sz w:val="24"/>
                           <w:szCs w:val="24"/>
                         </w:rPr>
-                        <w:t>Your spark source code file: name the file lastname_x.py (</w:t>
-                      </w:r>
-                      <w:proofErr w:type="spellStart"/>
-                      <w:r>
-                        <w:rPr>
-                          <w:sz w:val="24"/>
-                          <w:szCs w:val="24"/>
-                        </w:rPr>
-                        <w:t>scala,java</w:t>
-                      </w:r>
-                      <w:proofErr w:type="spellEnd"/>
-                      <w:r>
-                        <w:rPr>
-                          <w:sz w:val="24"/>
-                          <w:szCs w:val="24"/>
-                        </w:rPr>
-                        <w:t>)</w:t>
+                        <w:t>Your spark source code file: name the file lastname_x.py (scala,java)</w:t>
                       </w:r>
                     </w:p>
                     <w:p>
@@ -566,14 +477,7 @@
                           <w:sz w:val="24"/>
                           <w:szCs w:val="24"/>
                         </w:rPr>
-                        <w:t>Short</w:t>
-                      </w:r>
-                      <w:r>
-                        <w:rPr>
-                          <w:sz w:val="24"/>
-                          <w:szCs w:val="24"/>
-                        </w:rPr>
-                        <w:t xml:space="preserve"> write-up of findings as instructed below: name them lastname_findings_x.txt</w:t>
+                        <w:t>Short write-up of findings as instructed below: name them lastname_findings_x.txt</w:t>
                       </w:r>
                     </w:p>
                     <w:p>
@@ -634,34 +538,7 @@
                         </w:rPr>
                       </w:pPr>
                       <w:r>
-                        <w:t xml:space="preserve">You have to use spark. You can use </w:t>
-                      </w:r>
-                      <w:proofErr w:type="spellStart"/>
-                      <w:r>
-                        <w:t>scala</w:t>
-                      </w:r>
-                      <w:proofErr w:type="spellEnd"/>
-                      <w:r>
-                        <w:t>, python, or java and you can use all libraries available in spark. You are not allowed to grab other c</w:t>
-                      </w:r>
-                      <w:r>
-                        <w:t xml:space="preserve">ode form the internet that is based on spark. (It is allowed to use python specific libraries such as </w:t>
-                      </w:r>
-                      <w:proofErr w:type="spellStart"/>
-                      <w:r>
-                        <w:t>nltk</w:t>
-                      </w:r>
-                      <w:proofErr w:type="spellEnd"/>
-                      <w:r>
-                        <w:t xml:space="preserve">, </w:t>
-                      </w:r>
-                      <w:proofErr w:type="spellStart"/>
-                      <w:r>
-                        <w:t>scikit</w:t>
-                      </w:r>
-                      <w:proofErr w:type="spellEnd"/>
-                      <w:r>
-                        <w:t xml:space="preserve">-learn, etc.) </w:t>
+                        <w:t xml:space="preserve">You have to use spark. You can use scala, python, or java and you can use all libraries available in spark. You are not allowed to grab other code form the internet that is based on spark. (It is allowed to use python specific libraries such as nltk, scikit-learn, etc.) </w:t>
                       </w:r>
                     </w:p>
                     <w:p>
@@ -709,16 +586,8 @@
                           <w:sz w:val="24"/>
                           <w:szCs w:val="24"/>
                         </w:rPr>
-                        <w:t>. Please copy them directly from /home/public/crime to HDFS and not to</w:t>
+                        <w:t>. Please copy them directly from /home/public/crime to HDFS and not to your home directory on wolf.</w:t>
                       </w:r>
-                      <w:r>
-                        <w:rPr>
-                          <w:sz w:val="24"/>
-                          <w:szCs w:val="24"/>
-                        </w:rPr>
-                        <w:t xml:space="preserve"> your home directory on wolf.</w:t>
-                      </w:r>
-                      <w:bookmarkEnd w:id="1"/>
                     </w:p>
                   </w:txbxContent>
                 </v:textbox>
@@ -754,8 +623,6 @@
       <w:r>
         <w:t>Crime in Chicago</w:t>
       </w:r>
-      <w:bookmarkStart w:id="0" w:name="_GoBack"/>
-      <w:bookmarkEnd w:id="0"/>
     </w:p>
     <w:p>
       <w:pPr>
@@ -818,15 +685,7 @@
         </w:numPr>
       </w:pPr>
       <w:r>
-        <w:t xml:space="preserve">By using </w:t>
-      </w:r>
-      <w:proofErr w:type="spellStart"/>
-      <w:r>
-        <w:t>SparkSQL</w:t>
-      </w:r>
-      <w:proofErr w:type="spellEnd"/>
-      <w:r>
-        <w:t>, generate a histogram of average crime events by month. Find an explanation of results. (10 pts)</w:t>
+        <w:t>By using SparkSQL, generate a histogram of average crime events by month. Find an explanation of results. (10 pts)</w:t>
       </w:r>
     </w:p>
     <w:p>
@@ -865,23 +724,7 @@
         </w:r>
       </w:hyperlink>
       <w:r>
-        <w:t xml:space="preserve">). (45 pts) You are encouraged to bring in additional data sets. (extra 10 pts if you mix the existing data with an exogenous data set) Report the performance of your models (accuracy, F1, MAPE, </w:t>
-      </w:r>
-      <w:proofErr w:type="spellStart"/>
-      <w:r>
-        <w:t>etc</w:t>
-      </w:r>
-      <w:proofErr w:type="spellEnd"/>
-      <w:r>
-        <w:t xml:space="preserve">). You must use Spark </w:t>
-      </w:r>
-      <w:proofErr w:type="spellStart"/>
-      <w:r>
-        <w:t>dataframes</w:t>
-      </w:r>
-      <w:proofErr w:type="spellEnd"/>
-      <w:r>
-        <w:t xml:space="preserve"> and ML pipelines. </w:t>
+        <w:t xml:space="preserve">). (45 pts) You are encouraged to bring in additional data sets. (extra 10 pts if you mix the existing data with an exogenous data set) Report the performance of your models (accuracy, F1, MAPE, etc). You must use Spark dataframes and ML pipelines. </w:t>
       </w:r>
     </w:p>
     <w:p>
@@ -914,15 +757,7 @@
         <w:pStyle w:val="Body"/>
       </w:pPr>
       <w:r>
-        <w:t xml:space="preserve">Watch the video demonstrating the use of </w:t>
-      </w:r>
-      <w:proofErr w:type="spellStart"/>
-      <w:r>
-        <w:t>chatGPT</w:t>
-      </w:r>
-      <w:proofErr w:type="spellEnd"/>
-      <w:r>
-        <w:t xml:space="preserve"> to identify protected attributes and to perform bias/fairness analysis. </w:t>
+        <w:t xml:space="preserve">Watch the video demonstrating the use of chatGPT to identify protected attributes and to perform bias/fairness analysis. </w:t>
       </w:r>
       <w:r>
         <w:rPr>
@@ -937,15 +772,7 @@
         <w:pStyle w:val="Body"/>
       </w:pPr>
       <w:r>
-        <w:t xml:space="preserve">Using </w:t>
-      </w:r>
-      <w:proofErr w:type="spellStart"/>
-      <w:r>
-        <w:t>chatGPT</w:t>
-      </w:r>
-      <w:proofErr w:type="spellEnd"/>
-      <w:r>
-        <w:t xml:space="preserve"> apply a similar methodology to the Chicago crime dataset.</w:t>
+        <w:t>Using chatGPT apply a similar methodology to the Chicago crime dataset.</w:t>
       </w:r>
     </w:p>
     <w:p>
@@ -1000,23 +827,7 @@
           <w:sz w:val="23"/>
           <w:szCs w:val="23"/>
         </w:rPr>
-        <w:t xml:space="preserve">Did </w:t>
-      </w:r>
-      <w:proofErr w:type="spellStart"/>
-      <w:r>
-        <w:rPr>
-          <w:sz w:val="23"/>
-          <w:szCs w:val="23"/>
-        </w:rPr>
-        <w:t>chatGPT</w:t>
-      </w:r>
-      <w:proofErr w:type="spellEnd"/>
-      <w:r>
-        <w:rPr>
-          <w:sz w:val="23"/>
-          <w:szCs w:val="23"/>
-        </w:rPr>
-        <w:t xml:space="preserve"> capture the required attributes? If not, which attributes did it miss? Were any attributes incorrectly identified? </w:t>
+        <w:t xml:space="preserve">Did chatGPT capture the required attributes? If not, which attributes did it miss? Were any attributes incorrectly identified? </w:t>
       </w:r>
     </w:p>
     <w:p>
@@ -1039,17 +850,8 @@
           <w:sz w:val="23"/>
           <w:szCs w:val="23"/>
         </w:rPr>
-        <w:t xml:space="preserve">Add/remove protected (including proxy) attributes based on your evaluation of the outputs from </w:t>
-      </w:r>
-      <w:proofErr w:type="spellStart"/>
-      <w:r>
-        <w:rPr>
-          <w:sz w:val="23"/>
-          <w:szCs w:val="23"/>
-        </w:rPr>
-        <w:t>chatGPT</w:t>
-      </w:r>
-      <w:proofErr w:type="spellEnd"/>
+        <w:t>Add/remove protected (including proxy) attributes based on your evaluation of the outputs from chatGPT</w:t>
+      </w:r>
     </w:p>
     <w:p>
       <w:pPr>
@@ -1094,23 +896,7 @@
           <w:sz w:val="23"/>
           <w:szCs w:val="23"/>
         </w:rPr>
-        <w:t xml:space="preserve">Present the results visually to show salient insights </w:t>
-      </w:r>
-      <w:proofErr w:type="spellStart"/>
-      <w:r>
-        <w:rPr>
-          <w:sz w:val="23"/>
-          <w:szCs w:val="23"/>
-        </w:rPr>
-        <w:t>wrt</w:t>
-      </w:r>
-      <w:proofErr w:type="spellEnd"/>
-      <w:r>
-        <w:rPr>
-          <w:sz w:val="23"/>
-          <w:szCs w:val="23"/>
-        </w:rPr>
-        <w:t xml:space="preserve"> to bias.</w:t>
+        <w:t>Present the results visually to show salient insights wrt to bias.</w:t>
       </w:r>
     </w:p>
     <w:p>
@@ -1133,23 +919,7 @@
           <w:sz w:val="23"/>
           <w:szCs w:val="23"/>
         </w:rPr>
-        <w:t xml:space="preserve">Based on the EDA and your project objective (predicting crime at the beat level), develop a hypothesis about where </w:t>
-      </w:r>
-      <w:proofErr w:type="spellStart"/>
-      <w:r>
-        <w:rPr>
-          <w:sz w:val="23"/>
-          <w:szCs w:val="23"/>
-        </w:rPr>
-        <w:t>b/f</w:t>
-      </w:r>
-      <w:proofErr w:type="spellEnd"/>
-      <w:r>
-        <w:rPr>
-          <w:sz w:val="23"/>
-          <w:szCs w:val="23"/>
-        </w:rPr>
-        <w:t xml:space="preserve"> issues could arise in the modeling.</w:t>
+        <w:t>Based on the EDA and your project objective (predicting crime at the beat level), develop a hypothesis about where b/f issues could arise in the modeling.</w:t>
       </w:r>
       <w:r>
         <w:rPr>
@@ -1365,8 +1135,6 @@
           <w:szCs w:val="23"/>
         </w:rPr>
       </w:pPr>
-      <w:proofErr w:type="spellStart"/>
-      <w:proofErr w:type="gramStart"/>
       <w:r>
         <w:rPr>
           <w:b/>
@@ -1377,8 +1145,6 @@
         <w:lastRenderedPageBreak/>
         <w:t>chatGPT</w:t>
       </w:r>
-      <w:proofErr w:type="spellEnd"/>
-      <w:proofErr w:type="gramEnd"/>
     </w:p>
     <w:p>
       <w:pPr>
@@ -1400,23 +1166,7 @@
           <w:sz w:val="23"/>
           <w:szCs w:val="23"/>
         </w:rPr>
-        <w:t xml:space="preserve">Document how you used </w:t>
-      </w:r>
-      <w:proofErr w:type="spellStart"/>
-      <w:r>
-        <w:rPr>
-          <w:sz w:val="23"/>
-          <w:szCs w:val="23"/>
-        </w:rPr>
-        <w:t>chatGPT</w:t>
-      </w:r>
-      <w:proofErr w:type="spellEnd"/>
-      <w:r>
-        <w:rPr>
-          <w:sz w:val="23"/>
-          <w:szCs w:val="23"/>
-        </w:rPr>
-        <w:t xml:space="preserve"> for your work.</w:t>
+        <w:t>Document how you used chatGPT for your work.</w:t>
       </w:r>
     </w:p>
     <w:sectPr>
@@ -1431,7 +1181,7 @@
 </file>
 
 <file path=word/endnotes.xml><?xml version="1.0" encoding="utf-8"?>
-<w:endnotes xmlns:wpc="http://schemas.microsoft.com/office/word/2010/wordprocessingCanvas" xmlns:mc="http://schemas.openxmlformats.org/markup-compatibility/2006" xmlns:o="urn:schemas-microsoft-com:office:office" xmlns:r="http://schemas.openxmlformats.org/officeDocument/2006/relationships" xmlns:m="http://schemas.openxmlformats.org/officeDocument/2006/math" xmlns:v="urn:schemas-microsoft-com:vml" xmlns:wp14="http://schemas.microsoft.com/office/word/2010/wordprocessingDrawing" xmlns:wp="http://schemas.openxmlformats.org/drawingml/2006/wordprocessingDrawing" xmlns:w10="urn:schemas-microsoft-com:office:word" xmlns:w="http://schemas.openxmlformats.org/wordprocessingml/2006/main" xmlns:w14="http://schemas.microsoft.com/office/word/2010/wordml" xmlns:w15="http://schemas.microsoft.com/office/word/2012/wordml" xmlns:wpg="http://schemas.microsoft.com/office/word/2010/wordprocessingGroup" xmlns:wpi="http://schemas.microsoft.com/office/word/2010/wordprocessingInk" xmlns:wne="http://schemas.microsoft.com/office/word/2006/wordml" xmlns:wps="http://schemas.microsoft.com/office/word/2010/wordprocessingShape" mc:Ignorable="w14 w15 wp14">
+<w:endnotes xmlns:wpc="http://schemas.microsoft.com/office/word/2010/wordprocessingCanvas" xmlns:cx="http://schemas.microsoft.com/office/drawing/2014/chartex" xmlns:cx1="http://schemas.microsoft.com/office/drawing/2015/9/8/chartex" xmlns:cx2="http://schemas.microsoft.com/office/drawing/2015/10/21/chartex" xmlns:cx3="http://schemas.microsoft.com/office/drawing/2016/5/9/chartex" xmlns:cx4="http://schemas.microsoft.com/office/drawing/2016/5/10/chartex" xmlns:cx5="http://schemas.microsoft.com/office/drawing/2016/5/11/chartex" xmlns:cx6="http://schemas.microsoft.com/office/drawing/2016/5/12/chartex" xmlns:cx7="http://schemas.microsoft.com/office/drawing/2016/5/13/chartex" xmlns:cx8="http://schemas.microsoft.com/office/drawing/2016/5/14/chartex" xmlns:mc="http://schemas.openxmlformats.org/markup-compatibility/2006" xmlns:aink="http://schemas.microsoft.com/office/drawing/2016/ink" xmlns:am3d="http://schemas.microsoft.com/office/drawing/2017/model3d" xmlns:o="urn:schemas-microsoft-com:office:office" xmlns:oel="http://schemas.microsoft.com/office/2019/extlst" xmlns:r="http://schemas.openxmlformats.org/officeDocument/2006/relationships" xmlns:m="http://schemas.openxmlformats.org/officeDocument/2006/math" xmlns:v="urn:schemas-microsoft-com:vml" xmlns:wp14="http://schemas.microsoft.com/office/word/2010/wordprocessingDrawing" xmlns:wp="http://schemas.openxmlformats.org/drawingml/2006/wordprocessingDrawing" xmlns:w10="urn:schemas-microsoft-com:office:word" xmlns:w="http://schemas.openxmlformats.org/wordprocessingml/2006/main" xmlns:w14="http://schemas.microsoft.com/office/word/2010/wordml" xmlns:w15="http://schemas.microsoft.com/office/word/2012/wordml" xmlns:w16cex="http://schemas.microsoft.com/office/word/2018/wordml/cex" xmlns:w16cid="http://schemas.microsoft.com/office/word/2016/wordml/cid" xmlns:w16="http://schemas.microsoft.com/office/word/2018/wordml" xmlns:w16du="http://schemas.microsoft.com/office/word/2023/wordml/word16du" xmlns:w16sdtdh="http://schemas.microsoft.com/office/word/2020/wordml/sdtdatahash" xmlns:w16se="http://schemas.microsoft.com/office/word/2015/wordml/symex" xmlns:wpg="http://schemas.microsoft.com/office/word/2010/wordprocessingGroup" xmlns:wpi="http://schemas.microsoft.com/office/word/2010/wordprocessingInk" xmlns:wne="http://schemas.microsoft.com/office/word/2006/wordml" xmlns:wps="http://schemas.microsoft.com/office/word/2010/wordprocessingShape" mc:Ignorable="w14 w15 w16se w16cid w16 w16cex w16sdtdh wp14">
   <w:endnote w:type="separator" w:id="-1">
     <w:p>
       <w:r>
@@ -1450,17 +1200,20 @@
 </file>
 
 <file path=word/footer1.xml><?xml version="1.0" encoding="utf-8"?>
-<w:ftr xmlns:wpc="http://schemas.microsoft.com/office/word/2010/wordprocessingCanvas" xmlns:mc="http://schemas.openxmlformats.org/markup-compatibility/2006" xmlns:o="urn:schemas-microsoft-com:office:office" xmlns:r="http://schemas.openxmlformats.org/officeDocument/2006/relationships" xmlns:m="http://schemas.openxmlformats.org/officeDocument/2006/math" xmlns:v="urn:schemas-microsoft-com:vml" xmlns:wp14="http://schemas.microsoft.com/office/word/2010/wordprocessingDrawing" xmlns:wp="http://schemas.openxmlformats.org/drawingml/2006/wordprocessingDrawing" xmlns:w10="urn:schemas-microsoft-com:office:word" xmlns:w="http://schemas.openxmlformats.org/wordprocessingml/2006/main" xmlns:w14="http://schemas.microsoft.com/office/word/2010/wordml" xmlns:w15="http://schemas.microsoft.com/office/word/2012/wordml" xmlns:wpg="http://schemas.microsoft.com/office/word/2010/wordprocessingGroup" xmlns:wpi="http://schemas.microsoft.com/office/word/2010/wordprocessingInk" xmlns:wne="http://schemas.microsoft.com/office/word/2006/wordml" xmlns:wps="http://schemas.microsoft.com/office/word/2010/wordprocessingShape" mc:Ignorable="w14 w15 wp14">
+<w:ftr xmlns:wpc="http://schemas.microsoft.com/office/word/2010/wordprocessingCanvas" xmlns:cx="http://schemas.microsoft.com/office/drawing/2014/chartex" xmlns:cx1="http://schemas.microsoft.com/office/drawing/2015/9/8/chartex" xmlns:cx2="http://schemas.microsoft.com/office/drawing/2015/10/21/chartex" xmlns:cx3="http://schemas.microsoft.com/office/drawing/2016/5/9/chartex" xmlns:cx4="http://schemas.microsoft.com/office/drawing/2016/5/10/chartex" xmlns:cx5="http://schemas.microsoft.com/office/drawing/2016/5/11/chartex" xmlns:cx6="http://schemas.microsoft.com/office/drawing/2016/5/12/chartex" xmlns:cx7="http://schemas.microsoft.com/office/drawing/2016/5/13/chartex" xmlns:cx8="http://schemas.microsoft.com/office/drawing/2016/5/14/chartex" xmlns:mc="http://schemas.openxmlformats.org/markup-compatibility/2006" xmlns:aink="http://schemas.microsoft.com/office/drawing/2016/ink" xmlns:am3d="http://schemas.microsoft.com/office/drawing/2017/model3d" xmlns:o="urn:schemas-microsoft-com:office:office" xmlns:oel="http://schemas.microsoft.com/office/2019/extlst" xmlns:r="http://schemas.openxmlformats.org/officeDocument/2006/relationships" xmlns:m="http://schemas.openxmlformats.org/officeDocument/2006/math" xmlns:v="urn:schemas-microsoft-com:vml" xmlns:wp14="http://schemas.microsoft.com/office/word/2010/wordprocessingDrawing" xmlns:wp="http://schemas.openxmlformats.org/drawingml/2006/wordprocessingDrawing" xmlns:w10="urn:schemas-microsoft-com:office:word" xmlns:w="http://schemas.openxmlformats.org/wordprocessingml/2006/main" xmlns:w14="http://schemas.microsoft.com/office/word/2010/wordml" xmlns:w15="http://schemas.microsoft.com/office/word/2012/wordml" xmlns:w16cex="http://schemas.microsoft.com/office/word/2018/wordml/cex" xmlns:w16cid="http://schemas.microsoft.com/office/word/2016/wordml/cid" xmlns:w16="http://schemas.microsoft.com/office/word/2018/wordml" xmlns:w16du="http://schemas.microsoft.com/office/word/2023/wordml/word16du" xmlns:w16sdtdh="http://schemas.microsoft.com/office/word/2020/wordml/sdtdatahash" xmlns:w16se="http://schemas.microsoft.com/office/word/2015/wordml/symex" xmlns:wpg="http://schemas.microsoft.com/office/word/2010/wordprocessingGroup" xmlns:wpi="http://schemas.microsoft.com/office/word/2010/wordprocessingInk" xmlns:wne="http://schemas.microsoft.com/office/word/2006/wordml" xmlns:wps="http://schemas.microsoft.com/office/word/2010/wordprocessingShape" mc:Ignorable="w14 w15 w16se w16cid w16 w16cex w16sdtdh wp14">
   <w:p>
     <w:pPr>
       <w:pStyle w:val="HeaderFooter"/>
+      <w:rPr>
+        <w:rFonts w:hint="eastAsia"/>
+      </w:rPr>
     </w:pPr>
   </w:p>
 </w:ftr>
 </file>
 
 <file path=word/footnotes.xml><?xml version="1.0" encoding="utf-8"?>
-<w:footnotes xmlns:wpc="http://schemas.microsoft.com/office/word/2010/wordprocessingCanvas" xmlns:mc="http://schemas.openxmlformats.org/markup-compatibility/2006" xmlns:o="urn:schemas-microsoft-com:office:office" xmlns:r="http://schemas.openxmlformats.org/officeDocument/2006/relationships" xmlns:m="http://schemas.openxmlformats.org/officeDocument/2006/math" xmlns:v="urn:schemas-microsoft-com:vml" xmlns:wp14="http://schemas.microsoft.com/office/word/2010/wordprocessingDrawing" xmlns:wp="http://schemas.openxmlformats.org/drawingml/2006/wordprocessingDrawing" xmlns:w10="urn:schemas-microsoft-com:office:word" xmlns:w="http://schemas.openxmlformats.org/wordprocessingml/2006/main" xmlns:w14="http://schemas.microsoft.com/office/word/2010/wordml" xmlns:w15="http://schemas.microsoft.com/office/word/2012/wordml" xmlns:wpg="http://schemas.microsoft.com/office/word/2010/wordprocessingGroup" xmlns:wpi="http://schemas.microsoft.com/office/word/2010/wordprocessingInk" xmlns:wne="http://schemas.microsoft.com/office/word/2006/wordml" xmlns:wps="http://schemas.microsoft.com/office/word/2010/wordprocessingShape" mc:Ignorable="w14 w15 wp14">
+<w:footnotes xmlns:wpc="http://schemas.microsoft.com/office/word/2010/wordprocessingCanvas" xmlns:cx="http://schemas.microsoft.com/office/drawing/2014/chartex" xmlns:cx1="http://schemas.microsoft.com/office/drawing/2015/9/8/chartex" xmlns:cx2="http://schemas.microsoft.com/office/drawing/2015/10/21/chartex" xmlns:cx3="http://schemas.microsoft.com/office/drawing/2016/5/9/chartex" xmlns:cx4="http://schemas.microsoft.com/office/drawing/2016/5/10/chartex" xmlns:cx5="http://schemas.microsoft.com/office/drawing/2016/5/11/chartex" xmlns:cx6="http://schemas.microsoft.com/office/drawing/2016/5/12/chartex" xmlns:cx7="http://schemas.microsoft.com/office/drawing/2016/5/13/chartex" xmlns:cx8="http://schemas.microsoft.com/office/drawing/2016/5/14/chartex" xmlns:mc="http://schemas.openxmlformats.org/markup-compatibility/2006" xmlns:aink="http://schemas.microsoft.com/office/drawing/2016/ink" xmlns:am3d="http://schemas.microsoft.com/office/drawing/2017/model3d" xmlns:o="urn:schemas-microsoft-com:office:office" xmlns:oel="http://schemas.microsoft.com/office/2019/extlst" xmlns:r="http://schemas.openxmlformats.org/officeDocument/2006/relationships" xmlns:m="http://schemas.openxmlformats.org/officeDocument/2006/math" xmlns:v="urn:schemas-microsoft-com:vml" xmlns:wp14="http://schemas.microsoft.com/office/word/2010/wordprocessingDrawing" xmlns:wp="http://schemas.openxmlformats.org/drawingml/2006/wordprocessingDrawing" xmlns:w10="urn:schemas-microsoft-com:office:word" xmlns:w="http://schemas.openxmlformats.org/wordprocessingml/2006/main" xmlns:w14="http://schemas.microsoft.com/office/word/2010/wordml" xmlns:w15="http://schemas.microsoft.com/office/word/2012/wordml" xmlns:w16cex="http://schemas.microsoft.com/office/word/2018/wordml/cex" xmlns:w16cid="http://schemas.microsoft.com/office/word/2016/wordml/cid" xmlns:w16="http://schemas.microsoft.com/office/word/2018/wordml" xmlns:w16du="http://schemas.microsoft.com/office/word/2023/wordml/word16du" xmlns:w16sdtdh="http://schemas.microsoft.com/office/word/2020/wordml/sdtdatahash" xmlns:w16se="http://schemas.microsoft.com/office/word/2015/wordml/symex" xmlns:wpg="http://schemas.microsoft.com/office/word/2010/wordprocessingGroup" xmlns:wpi="http://schemas.microsoft.com/office/word/2010/wordprocessingInk" xmlns:wne="http://schemas.microsoft.com/office/word/2006/wordml" xmlns:wps="http://schemas.microsoft.com/office/word/2010/wordprocessingShape" mc:Ignorable="w14 w15 w16se w16cid w16 w16cex w16sdtdh wp14">
   <w:footnote w:type="separator" w:id="-1">
     <w:p>
       <w:r>
@@ -1479,17 +1232,20 @@
 </file>
 
 <file path=word/header1.xml><?xml version="1.0" encoding="utf-8"?>
-<w:hdr xmlns:wpc="http://schemas.microsoft.com/office/word/2010/wordprocessingCanvas" xmlns:mc="http://schemas.openxmlformats.org/markup-compatibility/2006" xmlns:o="urn:schemas-microsoft-com:office:office" xmlns:r="http://schemas.openxmlformats.org/officeDocument/2006/relationships" xmlns:m="http://schemas.openxmlformats.org/officeDocument/2006/math" xmlns:v="urn:schemas-microsoft-com:vml" xmlns:wp14="http://schemas.microsoft.com/office/word/2010/wordprocessingDrawing" xmlns:wp="http://schemas.openxmlformats.org/drawingml/2006/wordprocessingDrawing" xmlns:w10="urn:schemas-microsoft-com:office:word" xmlns:w="http://schemas.openxmlformats.org/wordprocessingml/2006/main" xmlns:w14="http://schemas.microsoft.com/office/word/2010/wordml" xmlns:w15="http://schemas.microsoft.com/office/word/2012/wordml" xmlns:wpg="http://schemas.microsoft.com/office/word/2010/wordprocessingGroup" xmlns:wpi="http://schemas.microsoft.com/office/word/2010/wordprocessingInk" xmlns:wne="http://schemas.microsoft.com/office/word/2006/wordml" xmlns:wps="http://schemas.microsoft.com/office/word/2010/wordprocessingShape" mc:Ignorable="w14 w15 wp14">
+<w:hdr xmlns:wpc="http://schemas.microsoft.com/office/word/2010/wordprocessingCanvas" xmlns:cx="http://schemas.microsoft.com/office/drawing/2014/chartex" xmlns:cx1="http://schemas.microsoft.com/office/drawing/2015/9/8/chartex" xmlns:cx2="http://schemas.microsoft.com/office/drawing/2015/10/21/chartex" xmlns:cx3="http://schemas.microsoft.com/office/drawing/2016/5/9/chartex" xmlns:cx4="http://schemas.microsoft.com/office/drawing/2016/5/10/chartex" xmlns:cx5="http://schemas.microsoft.com/office/drawing/2016/5/11/chartex" xmlns:cx6="http://schemas.microsoft.com/office/drawing/2016/5/12/chartex" xmlns:cx7="http://schemas.microsoft.com/office/drawing/2016/5/13/chartex" xmlns:cx8="http://schemas.microsoft.com/office/drawing/2016/5/14/chartex" xmlns:mc="http://schemas.openxmlformats.org/markup-compatibility/2006" xmlns:aink="http://schemas.microsoft.com/office/drawing/2016/ink" xmlns:am3d="http://schemas.microsoft.com/office/drawing/2017/model3d" xmlns:o="urn:schemas-microsoft-com:office:office" xmlns:oel="http://schemas.microsoft.com/office/2019/extlst" xmlns:r="http://schemas.openxmlformats.org/officeDocument/2006/relationships" xmlns:m="http://schemas.openxmlformats.org/officeDocument/2006/math" xmlns:v="urn:schemas-microsoft-com:vml" xmlns:wp14="http://schemas.microsoft.com/office/word/2010/wordprocessingDrawing" xmlns:wp="http://schemas.openxmlformats.org/drawingml/2006/wordprocessingDrawing" xmlns:w10="urn:schemas-microsoft-com:office:word" xmlns:w="http://schemas.openxmlformats.org/wordprocessingml/2006/main" xmlns:w14="http://schemas.microsoft.com/office/word/2010/wordml" xmlns:w15="http://schemas.microsoft.com/office/word/2012/wordml" xmlns:w16cex="http://schemas.microsoft.com/office/word/2018/wordml/cex" xmlns:w16cid="http://schemas.microsoft.com/office/word/2016/wordml/cid" xmlns:w16="http://schemas.microsoft.com/office/word/2018/wordml" xmlns:w16du="http://schemas.microsoft.com/office/word/2023/wordml/word16du" xmlns:w16sdtdh="http://schemas.microsoft.com/office/word/2020/wordml/sdtdatahash" xmlns:w16se="http://schemas.microsoft.com/office/word/2015/wordml/symex" xmlns:wpg="http://schemas.microsoft.com/office/word/2010/wordprocessingGroup" xmlns:wpi="http://schemas.microsoft.com/office/word/2010/wordprocessingInk" xmlns:wne="http://schemas.microsoft.com/office/word/2006/wordml" xmlns:wps="http://schemas.microsoft.com/office/word/2010/wordprocessingShape" mc:Ignorable="w14 w15 w16se w16cid w16 w16cex w16sdtdh wp14">
   <w:p>
     <w:pPr>
       <w:pStyle w:val="HeaderFooter"/>
+      <w:rPr>
+        <w:rFonts w:hint="eastAsia"/>
+      </w:rPr>
     </w:pPr>
   </w:p>
 </w:hdr>
 </file>
 
 <file path=word/numbering.xml><?xml version="1.0" encoding="utf-8"?>
-<w:numbering xmlns:wpc="http://schemas.microsoft.com/office/word/2010/wordprocessingCanvas" xmlns:mc="http://schemas.openxmlformats.org/markup-compatibility/2006" xmlns:o="urn:schemas-microsoft-com:office:office" xmlns:r="http://schemas.openxmlformats.org/officeDocument/2006/relationships" xmlns:m="http://schemas.openxmlformats.org/officeDocument/2006/math" xmlns:v="urn:schemas-microsoft-com:vml" xmlns:wp14="http://schemas.microsoft.com/office/word/2010/wordprocessingDrawing" xmlns:wp="http://schemas.openxmlformats.org/drawingml/2006/wordprocessingDrawing" xmlns:w10="urn:schemas-microsoft-com:office:word" xmlns:w="http://schemas.openxmlformats.org/wordprocessingml/2006/main" xmlns:w14="http://schemas.microsoft.com/office/word/2010/wordml" xmlns:w15="http://schemas.microsoft.com/office/word/2012/wordml" xmlns:wpg="http://schemas.microsoft.com/office/word/2010/wordprocessingGroup" xmlns:wpi="http://schemas.microsoft.com/office/word/2010/wordprocessingInk" xmlns:wne="http://schemas.microsoft.com/office/word/2006/wordml" xmlns:wps="http://schemas.microsoft.com/office/word/2010/wordprocessingShape" mc:Ignorable="w14 w15 wp14">
+<w:numbering xmlns:wpc="http://schemas.microsoft.com/office/word/2010/wordprocessingCanvas" xmlns:cx="http://schemas.microsoft.com/office/drawing/2014/chartex" xmlns:cx1="http://schemas.microsoft.com/office/drawing/2015/9/8/chartex" xmlns:cx2="http://schemas.microsoft.com/office/drawing/2015/10/21/chartex" xmlns:cx3="http://schemas.microsoft.com/office/drawing/2016/5/9/chartex" xmlns:cx4="http://schemas.microsoft.com/office/drawing/2016/5/10/chartex" xmlns:cx5="http://schemas.microsoft.com/office/drawing/2016/5/11/chartex" xmlns:cx6="http://schemas.microsoft.com/office/drawing/2016/5/12/chartex" xmlns:cx7="http://schemas.microsoft.com/office/drawing/2016/5/13/chartex" xmlns:cx8="http://schemas.microsoft.com/office/drawing/2016/5/14/chartex" xmlns:mc="http://schemas.openxmlformats.org/markup-compatibility/2006" xmlns:aink="http://schemas.microsoft.com/office/drawing/2016/ink" xmlns:am3d="http://schemas.microsoft.com/office/drawing/2017/model3d" xmlns:o="urn:schemas-microsoft-com:office:office" xmlns:oel="http://schemas.microsoft.com/office/2019/extlst" xmlns:r="http://schemas.openxmlformats.org/officeDocument/2006/relationships" xmlns:m="http://schemas.openxmlformats.org/officeDocument/2006/math" xmlns:v="urn:schemas-microsoft-com:vml" xmlns:wp14="http://schemas.microsoft.com/office/word/2010/wordprocessingDrawing" xmlns:wp="http://schemas.openxmlformats.org/drawingml/2006/wordprocessingDrawing" xmlns:w10="urn:schemas-microsoft-com:office:word" xmlns:w="http://schemas.openxmlformats.org/wordprocessingml/2006/main" xmlns:w14="http://schemas.microsoft.com/office/word/2010/wordml" xmlns:w15="http://schemas.microsoft.com/office/word/2012/wordml" xmlns:w16cex="http://schemas.microsoft.com/office/word/2018/wordml/cex" xmlns:w16cid="http://schemas.microsoft.com/office/word/2016/wordml/cid" xmlns:w16="http://schemas.microsoft.com/office/word/2018/wordml" xmlns:w16du="http://schemas.microsoft.com/office/word/2023/wordml/word16du" xmlns:w16sdtdh="http://schemas.microsoft.com/office/word/2020/wordml/sdtdatahash" xmlns:w16se="http://schemas.microsoft.com/office/word/2015/wordml/symex" xmlns:wpg="http://schemas.microsoft.com/office/word/2010/wordprocessingGroup" xmlns:wpi="http://schemas.microsoft.com/office/word/2010/wordprocessingInk" xmlns:wne="http://schemas.microsoft.com/office/word/2006/wordml" xmlns:wps="http://schemas.microsoft.com/office/word/2010/wordprocessingShape" mc:Ignorable="w14 w15 w16se w16cid w16 w16cex w16sdtdh wp14">
   <w:abstractNum w:abstractNumId="0" w15:restartNumberingAfterBreak="0">
     <w:nsid w:val="1B472113"/>
     <w:multiLevelType w:val="hybridMultilevel"/>
@@ -2254,25 +2010,25 @@
       </w:rPr>
     </w:lvl>
   </w:abstractNum>
-  <w:num w:numId="1">
+  <w:num w:numId="1" w16cid:durableId="2111581769">
     <w:abstractNumId w:val="1"/>
   </w:num>
-  <w:num w:numId="2">
+  <w:num w:numId="2" w16cid:durableId="918296180">
     <w:abstractNumId w:val="2"/>
   </w:num>
-  <w:num w:numId="3">
+  <w:num w:numId="3" w16cid:durableId="547494638">
     <w:abstractNumId w:val="0"/>
   </w:num>
-  <w:num w:numId="4">
+  <w:num w:numId="4" w16cid:durableId="1387071273">
     <w:abstractNumId w:val="4"/>
   </w:num>
-  <w:num w:numId="5">
+  <w:num w:numId="5" w16cid:durableId="950210373">
     <w:abstractNumId w:val="3"/>
   </w:num>
-  <w:num w:numId="6">
+  <w:num w:numId="6" w16cid:durableId="931283955">
     <w:abstractNumId w:val="3"/>
     <w:lvlOverride w:ilvl="0">
-      <w:lvl w:ilvl="0" w:tplc="9C56F7AE">
+      <w:lvl w:ilvl="0" w:tplc="2D02F8B4">
         <w:start w:val="1"/>
         <w:numFmt w:val="bullet"/>
         <w:lvlText w:val="·"/>
@@ -2303,7 +2059,7 @@
       </w:lvl>
     </w:lvlOverride>
     <w:lvlOverride w:ilvl="1">
-      <w:lvl w:ilvl="1" w:tplc="5FD00878">
+      <w:lvl w:ilvl="1" w:tplc="A60C904A">
         <w:start w:val="1"/>
         <w:numFmt w:val="bullet"/>
         <w:lvlText w:val="o"/>
@@ -2334,7 +2090,7 @@
       </w:lvl>
     </w:lvlOverride>
     <w:lvlOverride w:ilvl="2">
-      <w:lvl w:ilvl="2" w:tplc="1F8453E0">
+      <w:lvl w:ilvl="2" w:tplc="F97EF846">
         <w:start w:val="1"/>
         <w:numFmt w:val="bullet"/>
         <w:lvlText w:val="•"/>
@@ -2368,7 +2124,7 @@
       </w:lvl>
     </w:lvlOverride>
     <w:lvlOverride w:ilvl="3">
-      <w:lvl w:ilvl="3" w:tplc="3732ECF6">
+      <w:lvl w:ilvl="3" w:tplc="434E7028">
         <w:start w:val="1"/>
         <w:numFmt w:val="bullet"/>
         <w:lvlText w:val="•"/>
@@ -2402,7 +2158,7 @@
       </w:lvl>
     </w:lvlOverride>
     <w:lvlOverride w:ilvl="4">
-      <w:lvl w:ilvl="4" w:tplc="1EEA37E6">
+      <w:lvl w:ilvl="4" w:tplc="1D4063FA">
         <w:start w:val="1"/>
         <w:numFmt w:val="bullet"/>
         <w:lvlText w:val="•"/>
@@ -2436,7 +2192,7 @@
       </w:lvl>
     </w:lvlOverride>
     <w:lvlOverride w:ilvl="5">
-      <w:lvl w:ilvl="5" w:tplc="E9CE30AC">
+      <w:lvl w:ilvl="5" w:tplc="D5441D7E">
         <w:start w:val="1"/>
         <w:numFmt w:val="bullet"/>
         <w:lvlText w:val="•"/>
@@ -2470,7 +2226,7 @@
       </w:lvl>
     </w:lvlOverride>
     <w:lvlOverride w:ilvl="6">
-      <w:lvl w:ilvl="6" w:tplc="9252CA22">
+      <w:lvl w:ilvl="6" w:tplc="D4902D0A">
         <w:start w:val="1"/>
         <w:numFmt w:val="bullet"/>
         <w:lvlText w:val="•"/>
@@ -2504,7 +2260,7 @@
       </w:lvl>
     </w:lvlOverride>
     <w:lvlOverride w:ilvl="7">
-      <w:lvl w:ilvl="7" w:tplc="F2728D42">
+      <w:lvl w:ilvl="7" w:tplc="2F4609B4">
         <w:start w:val="1"/>
         <w:numFmt w:val="bullet"/>
         <w:lvlText w:val="•"/>
@@ -2538,7 +2294,7 @@
       </w:lvl>
     </w:lvlOverride>
     <w:lvlOverride w:ilvl="8">
-      <w:lvl w:ilvl="8" w:tplc="ABCC6120">
+      <w:lvl w:ilvl="8" w:tplc="84507F52">
         <w:start w:val="1"/>
         <w:numFmt w:val="bullet"/>
         <w:lvlText w:val="•"/>
@@ -2576,7 +2332,7 @@
 </file>
 
 <file path=word/styles.xml><?xml version="1.0" encoding="utf-8"?>
-<w:styles xmlns:mc="http://schemas.openxmlformats.org/markup-compatibility/2006" xmlns:r="http://schemas.openxmlformats.org/officeDocument/2006/relationships" xmlns:w="http://schemas.openxmlformats.org/wordprocessingml/2006/main" xmlns:w14="http://schemas.microsoft.com/office/word/2010/wordml" xmlns:w15="http://schemas.microsoft.com/office/word/2012/wordml" mc:Ignorable="w14 w15">
+<w:styles xmlns:mc="http://schemas.openxmlformats.org/markup-compatibility/2006" xmlns:r="http://schemas.openxmlformats.org/officeDocument/2006/relationships" xmlns:w="http://schemas.openxmlformats.org/wordprocessingml/2006/main" xmlns:w14="http://schemas.microsoft.com/office/word/2010/wordml" xmlns:w15="http://schemas.microsoft.com/office/word/2012/wordml" xmlns:w16cex="http://schemas.microsoft.com/office/word/2018/wordml/cex" xmlns:w16cid="http://schemas.microsoft.com/office/word/2016/wordml/cid" xmlns:w16="http://schemas.microsoft.com/office/word/2018/wordml" xmlns:w16sdtdh="http://schemas.microsoft.com/office/word/2020/wordml/sdtdatahash" xmlns:w16se="http://schemas.microsoft.com/office/word/2015/wordml/symex" mc:Ignorable="w14 w15 w16se w16cid w16 w16cex w16sdtdh">
   <w:docDefaults>
     <w:rPrDefault>
       <w:rPr>
@@ -2598,7 +2354,7 @@
       </w:pPr>
     </w:pPrDefault>
   </w:docDefaults>
-  <w:latentStyles w:defLockedState="0" w:defUIPriority="99" w:defSemiHidden="0" w:defUnhideWhenUsed="0" w:defQFormat="0" w:count="371">
+  <w:latentStyles w:defLockedState="0" w:defUIPriority="99" w:defSemiHidden="0" w:defUnhideWhenUsed="0" w:defQFormat="0" w:count="376">
     <w:lsdException w:name="Normal" w:uiPriority="0" w:qFormat="1"/>
     <w:lsdException w:name="heading 1" w:uiPriority="9" w:qFormat="1"/>
     <w:lsdException w:name="heading 2" w:semiHidden="1" w:uiPriority="9" w:unhideWhenUsed="1" w:qFormat="1"/>
@@ -2704,7 +2460,6 @@
     <w:lsdException w:name="HTML Sample" w:semiHidden="1" w:unhideWhenUsed="1"/>
     <w:lsdException w:name="HTML Typewriter" w:semiHidden="1" w:unhideWhenUsed="1"/>
     <w:lsdException w:name="HTML Variable" w:semiHidden="1" w:unhideWhenUsed="1"/>
-    <w:lsdException w:name="Normal Table" w:semiHidden="1" w:unhideWhenUsed="1"/>
     <w:lsdException w:name="annotation subject" w:semiHidden="1" w:unhideWhenUsed="1"/>
     <w:lsdException w:name="No List" w:semiHidden="1" w:unhideWhenUsed="1"/>
     <w:lsdException w:name="Outline List 1" w:semiHidden="1" w:unhideWhenUsed="1"/>
@@ -2747,11 +2502,8 @@
     <w:lsdException w:name="Table Contemporary" w:semiHidden="1" w:unhideWhenUsed="1"/>
     <w:lsdException w:name="Table Elegant" w:semiHidden="1" w:unhideWhenUsed="1"/>
     <w:lsdException w:name="Table Professional" w:semiHidden="1" w:unhideWhenUsed="1"/>
-    <w:lsdException w:name="Table Subtle 1" w:semiHidden="1" w:unhideWhenUsed="1"/>
     <w:lsdException w:name="Table Subtle 2" w:semiHidden="1" w:unhideWhenUsed="1"/>
     <w:lsdException w:name="Table Web 1" w:semiHidden="1" w:unhideWhenUsed="1"/>
-    <w:lsdException w:name="Table Web 2" w:semiHidden="1" w:unhideWhenUsed="1"/>
-    <w:lsdException w:name="Table Web 3" w:semiHidden="1" w:unhideWhenUsed="1"/>
     <w:lsdException w:name="Balloon Text" w:semiHidden="1" w:unhideWhenUsed="1"/>
     <w:lsdException w:name="Table Grid" w:uiPriority="39"/>
     <w:lsdException w:name="Table Theme" w:semiHidden="1" w:unhideWhenUsed="1"/>
@@ -2970,6 +2722,11 @@
     <w:lsdException w:name="List Table 5 Dark Accent 6" w:uiPriority="50"/>
     <w:lsdException w:name="List Table 6 Colorful Accent 6" w:uiPriority="51"/>
     <w:lsdException w:name="List Table 7 Colorful Accent 6" w:uiPriority="52"/>
+    <w:lsdException w:name="Mention" w:semiHidden="1" w:unhideWhenUsed="1"/>
+    <w:lsdException w:name="Smart Hyperlink" w:semiHidden="1" w:unhideWhenUsed="1"/>
+    <w:lsdException w:name="Hashtag" w:semiHidden="1" w:unhideWhenUsed="1"/>
+    <w:lsdException w:name="Unresolved Mention" w:semiHidden="1" w:unhideWhenUsed="1"/>
+    <w:lsdException w:name="Smart Link" w:semiHidden="1" w:unhideWhenUsed="1"/>
   </w:latentStyles>
   <w:style w:type="paragraph" w:default="1" w:styleId="Normal">
     <w:name w:val="Normal"/>

</xml_diff>